<commit_message>
more on the In and Out burgers
</commit_message>
<xml_diff>
--- a/data_services_summary.docx
+++ b/data_services_summary.docx
@@ -2,7 +2,7 @@
 <file path=word/document.xml><?xml version="1.0" encoding="utf-8"?>
 <w:document xmlns:w="http://schemas.openxmlformats.org/wordprocessingml/2006/main" xmlns:m="http://schemas.openxmlformats.org/officeDocument/2006/math" xmlns:r="http://schemas.openxmlformats.org/officeDocument/2006/relationships" xmlns:o="urn:schemas-microsoft-com:office:office" xmlns:v="urn:schemas-microsoft-com:vml" xmlns:w10="urn:schemas-microsoft-com:office:word" xmlns:a="http://schemas.openxmlformats.org/drawingml/2006/main" xmlns:pic="http://schemas.openxmlformats.org/drawingml/2006/picture" xmlns:wp="http://schemas.openxmlformats.org/drawingml/2006/wordprocessingDrawing">
   <w:body>
-    <w:bookmarkStart w:id="39" w:name="comparison-of-btaa-data-services"/>
+    <w:bookmarkStart w:id="40" w:name="comparison-of-btaa-data-services"/>
     <w:p>
       <w:pPr>
         <w:pStyle w:val="Heading2"/>
@@ -580,7 +580,7 @@
       </w:hyperlink>
     </w:p>
     <w:bookmarkEnd w:id="36"/>
-    <w:bookmarkStart w:id="37" w:name="discussion-of-rutgers"/>
+    <w:bookmarkStart w:id="38" w:name="discussion-of-rutgers"/>
     <w:p>
       <w:pPr>
         <w:pStyle w:val="Heading3"/>
@@ -660,18 +660,30 @@
       <w:r>
         <w:t xml:space="preserve"> </w:t>
       </w:r>
-      <w:r>
-        <w:rPr>
-          <w:iCs/>
-          <w:i/>
-        </w:rPr>
-        <w:t xml:space="preserve">In and Out Burger’s</w:t>
-      </w:r>
-      <w:r>
-        <w:t xml:space="preserve"> </w:t>
-      </w:r>
-      <w:r>
-        <w:t xml:space="preserve">secret menu, which represents a form of solution to our limited capacity, but one that is less than ideal. Moving to a situation where we could publicly describe the data deposit services available at Rutgers, whether through the Libraries or elsewhere, would be a huge bonus to the increasing percentage of researchers who deal with data deposit requirements for their grants and publications.</w:t>
+      <w:hyperlink r:id="rId37">
+        <w:r>
+          <w:rPr>
+            <w:rStyle w:val="Hyperlink"/>
+            <w:iCs/>
+            <w:i/>
+          </w:rPr>
+          <w:t xml:space="preserve">In and Out Burger’s</w:t>
+        </w:r>
+        <w:r>
+          <w:rPr>
+            <w:rStyle w:val="Hyperlink"/>
+          </w:rPr>
+          <w:t xml:space="preserve"> </w:t>
+        </w:r>
+        <w:r>
+          <w:rPr>
+            <w:rStyle w:val="Hyperlink"/>
+          </w:rPr>
+          <w:t xml:space="preserve">secret menu</w:t>
+        </w:r>
+      </w:hyperlink>
+      <w:r>
+        <w:t xml:space="preserve">, which represents a form of solution to our limited capacity, but one that is less than ideal. Moving to a situation where we could publicly describe the data deposit services available at Rutgers, whether through the Libraries or elsewhere, would be a huge bonus to the increasing percentage of researchers who deal with data deposit requirements for their grants and publications.</w:t>
       </w:r>
     </w:p>
     <w:p>
@@ -692,8 +704,8 @@
         <w:t xml:space="preserve">We lack a coherent and comprehensive presentation of our data services, which is partially due to the fragmentation of the Libraries site by campus, and partially due to the inability to create a more complete view of the services we do offer.</w:t>
       </w:r>
     </w:p>
-    <w:bookmarkEnd w:id="37"/>
-    <w:bookmarkStart w:id="38" w:name="recommendations"/>
+    <w:bookmarkEnd w:id="38"/>
+    <w:bookmarkStart w:id="39" w:name="recommendations"/>
     <w:p>
       <w:pPr>
         <w:pStyle w:val="Heading3"/>
@@ -780,8 +792,8 @@
         <w:t xml:space="preserve">These are simplified, summary recommendations, but studying the peer data and looking at trends in library data services can provide more nuanced recommendations that will evolve with changing circumstances. Campus collaborations such as with OARC and the Office of Research can provide even stronger services and more effective results for Rutgers in terms of data services.</w:t>
       </w:r>
     </w:p>
-    <w:bookmarkEnd w:id="38"/>
     <w:bookmarkEnd w:id="39"/>
+    <w:bookmarkEnd w:id="40"/>
     <w:sectPr/>
   </w:body>
 </w:document>

</xml_diff>